<commit_message>
Trying not to do this again.
</commit_message>
<xml_diff>
--- a/Presentation/Presentation script.docx
+++ b/Presentation/Presentation script.docx
@@ -78,14 +78,8 @@
     <w:p>
       <w:pPr>
         <w:pStyle w:val="ListParagraph"/>
-        <w:rPr>
-          <w:highlight w:val="cyan"/>
-        </w:rPr>
-      </w:pPr>
-      <w:r>
-        <w:rPr>
-          <w:highlight w:val="cyan"/>
-        </w:rPr>
+      </w:pPr>
+      <w:r>
         <w:t>Our team is current developing a Map App for the university campus.</w:t>
       </w:r>
     </w:p>
@@ -96,96 +90,46 @@
           <w:ilvl w:val="0"/>
           <w:numId w:val="2"/>
         </w:numPr>
-        <w:rPr>
-          <w:highlight w:val="cyan"/>
-        </w:rPr>
-      </w:pPr>
-      <w:r>
-        <w:rPr>
-          <w:highlight w:val="cyan"/>
-        </w:rPr>
+      </w:pPr>
+      <w:r>
         <w:t xml:space="preserve">Behind me you will see an accurate picture of the RHB building… or at least what if feels like </w:t>
       </w:r>
       <w:r>
-        <w:rPr>
-          <w:highlight w:val="cyan"/>
-        </w:rPr>
         <w:t xml:space="preserve">when navigating the building </w:t>
       </w:r>
       <w:r>
-        <w:rPr>
-          <w:highlight w:val="cyan"/>
-        </w:rPr>
         <w:t>at times.</w:t>
       </w:r>
       <w:r>
-        <w:rPr>
-          <w:highlight w:val="cyan"/>
-        </w:rPr>
-        <w:t xml:space="preserve"> </w:t>
-      </w:r>
-      <w:r>
-        <w:rPr>
-          <w:highlight w:val="cyan"/>
-        </w:rPr>
+        <w:t xml:space="preserve"> </w:t>
+      </w:r>
+      <w:r>
         <w:t>People get lost, v</w:t>
       </w:r>
       <w:r>
-        <w:rPr>
-          <w:highlight w:val="cyan"/>
-        </w:rPr>
         <w:t>isitors</w:t>
       </w:r>
       <w:r>
-        <w:rPr>
-          <w:highlight w:val="cyan"/>
-        </w:rPr>
         <w:t>,</w:t>
       </w:r>
       <w:r>
-        <w:rPr>
-          <w:highlight w:val="cyan"/>
-        </w:rPr>
-        <w:t xml:space="preserve"> </w:t>
-      </w:r>
-      <w:r>
-        <w:rPr>
-          <w:highlight w:val="cyan"/>
-        </w:rPr>
+        <w:t xml:space="preserve"> </w:t>
+      </w:r>
+      <w:r>
         <w:t xml:space="preserve">students, </w:t>
       </w:r>
       <w:r>
-        <w:rPr>
-          <w:highlight w:val="cyan"/>
-        </w:rPr>
         <w:t>even members of staff</w:t>
       </w:r>
       <w:r>
-        <w:rPr>
-          <w:highlight w:val="cyan"/>
-        </w:rPr>
         <w:t xml:space="preserve"> (wink at the lecturers</w:t>
       </w:r>
       <w:r>
-        <w:rPr>
-          <w:highlight w:val="cyan"/>
-        </w:rPr>
         <w:t>.</w:t>
       </w:r>
       <w:r>
-        <w:rPr>
-          <w:highlight w:val="cyan"/>
-        </w:rPr>
         <w:t xml:space="preserve"> However our new application will make getting this a thing of the past.</w:t>
       </w:r>
-    </w:p>
-    <w:p>
-      <w:pPr>
-        <w:pStyle w:val="ListParagraph"/>
-        <w:rPr>
-          <w:highlight w:val="cyan"/>
-        </w:rPr>
-      </w:pPr>
     </w:p>
     <w:p>
       <w:pPr>
@@ -194,86 +138,44 @@
           <w:ilvl w:val="0"/>
           <w:numId w:val="2"/>
         </w:numPr>
-        <w:rPr>
-          <w:highlight w:val="cyan"/>
-        </w:rPr>
-      </w:pPr>
-      <w:r>
-        <w:rPr>
-          <w:highlight w:val="cyan"/>
-        </w:rPr>
+      </w:pPr>
+      <w:r>
         <w:t xml:space="preserve">We aim to </w:t>
       </w:r>
       <w:r>
-        <w:rPr>
-          <w:highlight w:val="cyan"/>
-        </w:rPr>
         <w:t xml:space="preserve">create an application that everyone can use. We wish to make navigating the campus as </w:t>
       </w:r>
       <w:r>
-        <w:rPr>
-          <w:highlight w:val="cyan"/>
-        </w:rPr>
         <w:t xml:space="preserve">quick and </w:t>
       </w:r>
       <w:r>
-        <w:rPr>
-          <w:highlight w:val="cyan"/>
-        </w:rPr>
         <w:t xml:space="preserve">easy </w:t>
       </w:r>
       <w:r>
-        <w:rPr>
-          <w:highlight w:val="cyan"/>
-        </w:rPr>
         <w:t xml:space="preserve">as </w:t>
       </w:r>
       <w:r>
-        <w:rPr>
-          <w:highlight w:val="cyan"/>
-        </w:rPr>
         <w:t>possible. To do this we will d</w:t>
       </w:r>
       <w:r>
-        <w:rPr>
-          <w:highlight w:val="cyan"/>
-        </w:rPr>
         <w:t>evelo</w:t>
       </w:r>
       <w:r>
-        <w:rPr>
-          <w:highlight w:val="cyan"/>
-        </w:rPr>
         <w:t>p built in</w:t>
       </w:r>
       <w:r>
-        <w:rPr>
-          <w:highlight w:val="cyan"/>
-        </w:rPr>
         <w:t xml:space="preserve"> navigation tools such as a pathfinder and room searcher. </w:t>
       </w:r>
       <w:r>
-        <w:rPr>
-          <w:highlight w:val="cyan"/>
-        </w:rPr>
         <w:t xml:space="preserve">We plan to create the application for the android operating system and wish to make </w:t>
       </w:r>
       <w:r>
-        <w:rPr>
-          <w:highlight w:val="cyan"/>
-        </w:rPr>
         <w:t>these feature</w:t>
       </w:r>
       <w:r>
-        <w:rPr>
-          <w:highlight w:val="cyan"/>
-        </w:rPr>
         <w:t>s</w:t>
       </w:r>
       <w:r>
-        <w:rPr>
-          <w:highlight w:val="cyan"/>
-        </w:rPr>
         <w:t xml:space="preserve"> accessible offline.</w:t>
       </w:r>
     </w:p>
@@ -292,152 +194,82 @@
           <w:ilvl w:val="0"/>
           <w:numId w:val="2"/>
         </w:numPr>
-        <w:rPr>
-          <w:highlight w:val="green"/>
-        </w:rPr>
       </w:pPr>
       <w:r>
         <w:rPr>
           <w:b/>
-          <w:highlight w:val="green"/>
         </w:rPr>
         <w:t xml:space="preserve">Joel </w:t>
       </w:r>
       <w:r>
         <w:rPr>
           <w:b/>
-          <w:highlight w:val="green"/>
         </w:rPr>
         <w:br/>
       </w:r>
       <w:r>
-        <w:rPr>
-          <w:highlight w:val="green"/>
-        </w:rPr>
         <w:t xml:space="preserve">As </w:t>
       </w:r>
       <w:proofErr w:type="spellStart"/>
       <w:r>
-        <w:rPr>
-          <w:highlight w:val="green"/>
-        </w:rPr>
         <w:t>Eduroam</w:t>
       </w:r>
       <w:proofErr w:type="spellEnd"/>
       <w:r>
-        <w:rPr>
-          <w:highlight w:val="green"/>
-        </w:rPr>
         <w:t xml:space="preserve"> is</w:t>
       </w:r>
       <w:r>
-        <w:rPr>
-          <w:highlight w:val="green"/>
-        </w:rPr>
-        <w:t xml:space="preserve"> </w:t>
-      </w:r>
-      <w:r>
-        <w:rPr>
-          <w:highlight w:val="green"/>
-        </w:rPr>
+        <w:t xml:space="preserve"> </w:t>
+      </w:r>
+      <w:r>
         <w:t xml:space="preserve">generally </w:t>
       </w:r>
       <w:r>
-        <w:rPr>
-          <w:highlight w:val="green"/>
-        </w:rPr>
         <w:t xml:space="preserve">considered </w:t>
       </w:r>
-      <w:bookmarkStart w:id="0" w:name="_GoBack"/>
-      <w:bookmarkEnd w:id="0"/>
-      <w:r>
-        <w:rPr>
-          <w:highlight w:val="green"/>
-        </w:rPr>
+      <w:r>
         <w:t>unreliable</w:t>
       </w:r>
       <w:r>
-        <w:rPr>
-          <w:highlight w:val="green"/>
-        </w:rPr>
         <w:t xml:space="preserve">, </w:t>
       </w:r>
       <w:r>
-        <w:rPr>
-          <w:highlight w:val="green"/>
-        </w:rPr>
         <w:t>and students can’t always rely on their data plan or network coverage</w:t>
       </w:r>
       <w:r>
-        <w:rPr>
-          <w:highlight w:val="green"/>
-        </w:rPr>
         <w:t>.</w:t>
       </w:r>
       <w:r>
-        <w:rPr>
-          <w:highlight w:val="green"/>
-        </w:rPr>
-        <w:t xml:space="preserve"> </w:t>
-      </w:r>
-      <w:r>
-        <w:rPr>
-          <w:highlight w:val="green"/>
-        </w:rPr>
+        <w:t xml:space="preserve"> </w:t>
+      </w:r>
+      <w:r>
         <w:t>T</w:t>
       </w:r>
       <w:r>
-        <w:rPr>
-          <w:highlight w:val="green"/>
-        </w:rPr>
         <w:t xml:space="preserve">he core of this app is designed to be </w:t>
       </w:r>
       <w:r>
-        <w:rPr>
-          <w:highlight w:val="green"/>
-        </w:rPr>
         <w:t>used offline</w:t>
       </w:r>
       <w:r>
-        <w:rPr>
-          <w:highlight w:val="green"/>
-        </w:rPr>
-        <w:t xml:space="preserve"> </w:t>
-      </w:r>
-      <w:r>
-        <w:rPr>
-          <w:highlight w:val="green"/>
-        </w:rPr>
+        <w:t xml:space="preserve"> </w:t>
+      </w:r>
+      <w:r>
         <w:t>and</w:t>
       </w:r>
       <w:r>
-        <w:rPr>
-          <w:highlight w:val="green"/>
-        </w:rPr>
         <w:t xml:space="preserve"> without </w:t>
       </w:r>
       <w:r>
-        <w:rPr>
-          <w:highlight w:val="green"/>
-        </w:rPr>
         <w:t xml:space="preserve">the need for </w:t>
       </w:r>
       <w:r>
-        <w:rPr>
-          <w:highlight w:val="green"/>
-        </w:rPr>
         <w:t>GPS</w:t>
       </w:r>
       <w:r>
-        <w:rPr>
-          <w:highlight w:val="green"/>
-        </w:rPr>
         <w:t>.</w:t>
       </w:r>
       <w:r>
-        <w:rPr>
-          <w:highlight w:val="green"/>
-        </w:rPr>
         <w:br/>
       </w:r>
     </w:p>
@@ -446,323 +278,172 @@
         <w:pStyle w:val="ListParagraph"/>
       </w:pPr>
       <w:r>
-        <w:rPr>
-          <w:highlight w:val="green"/>
-        </w:rPr>
-        <w:t>The G</w:t>
-      </w:r>
-      <w:r>
-        <w:rPr>
-          <w:highlight w:val="green"/>
-        </w:rPr>
+        <w:t>The Interface</w:t>
+      </w:r>
+      <w:r>
+        <w:t xml:space="preserve"> will be designed </w:t>
+      </w:r>
+      <w:r>
+        <w:t>with accessibility in mind</w:t>
+      </w:r>
+      <w:r>
+        <w:t>:</w:t>
+      </w:r>
+      <w:r>
+        <w:t xml:space="preserve"> </w:t>
+      </w:r>
+      <w:r>
+        <w:t>by emphasising</w:t>
+      </w:r>
+      <w:r>
+        <w:t xml:space="preserve"> iconography over colour coding</w:t>
+      </w:r>
+      <w:r>
+        <w:t xml:space="preserve"> </w:t>
+      </w:r>
+      <w:r>
+        <w:t>– so we can</w:t>
+      </w:r>
+      <w:r>
+        <w:t xml:space="preserve"> cater to those without full colour vision</w:t>
+      </w:r>
+      <w:r>
+        <w:t>. We</w:t>
+      </w:r>
+      <w:r>
+        <w:t>’ll do so</w:t>
+      </w:r>
+      <w:r>
+        <w:t xml:space="preserve"> by implementing</w:t>
+      </w:r>
+      <w:r>
+        <w:t xml:space="preserve"> distinct and recognisable symbols for every function and feature</w:t>
+      </w:r>
+      <w:r>
         <w:t>.</w:t>
       </w:r>
       <w:r>
-        <w:rPr>
-          <w:highlight w:val="green"/>
-        </w:rPr>
-        <w:t>U</w:t>
-      </w:r>
-      <w:r>
-        <w:rPr>
-          <w:highlight w:val="green"/>
-        </w:rPr>
+        <w:t xml:space="preserve"> </w:t>
+      </w:r>
+      <w:r>
+        <w:br/>
+      </w:r>
+      <w:r>
+        <w:br/>
+      </w:r>
+      <w:r>
+        <w:t>We’</w:t>
+      </w:r>
+      <w:r>
+        <w:t xml:space="preserve">re also aware </w:t>
+      </w:r>
+      <w:r>
+        <w:t xml:space="preserve">of those </w:t>
+      </w:r>
+      <w:r>
+        <w:t xml:space="preserve">with mobility issues </w:t>
+      </w:r>
+      <w:r>
+        <w:t xml:space="preserve">and </w:t>
+      </w:r>
+      <w:r>
+        <w:t>so the app’s navigator will be designed with an</w:t>
+      </w:r>
+      <w:r>
+        <w:t xml:space="preserve"> optional </w:t>
+      </w:r>
+      <w:r>
+        <w:t xml:space="preserve">accessibility </w:t>
+      </w:r>
+      <w:r>
+        <w:t>mode</w:t>
+      </w:r>
+      <w:r>
+        <w:t>,</w:t>
+      </w:r>
+      <w:r>
+        <w:t xml:space="preserve"> </w:t>
+      </w:r>
+      <w:r>
+        <w:t xml:space="preserve">that would prioritise lifts </w:t>
+      </w:r>
+      <w:r>
+        <w:t xml:space="preserve">and ramps </w:t>
+      </w:r>
+      <w:r>
+        <w:t>over stairs</w:t>
+      </w:r>
+      <w:r>
+        <w:t>…</w:t>
+      </w:r>
+      <w:r>
+        <w:t xml:space="preserve"> </w:t>
+      </w:r>
+      <w:r>
+        <w:t>t</w:t>
+      </w:r>
+      <w:r>
+        <w:t xml:space="preserve">his will all be </w:t>
+      </w:r>
+      <w:r>
+        <w:t xml:space="preserve">done while </w:t>
+      </w:r>
+      <w:r>
+        <w:t>allow</w:t>
+      </w:r>
+      <w:r>
+        <w:t>ing</w:t>
+      </w:r>
+      <w:r>
+        <w:t xml:space="preserve"> the user </w:t>
+      </w:r>
+      <w:r>
+        <w:t xml:space="preserve">to </w:t>
+      </w:r>
+      <w:r>
+        <w:t xml:space="preserve">find their </w:t>
+      </w:r>
+      <w:r>
+        <w:t>way with only</w:t>
+      </w:r>
+      <w:r>
+        <w:t xml:space="preserve"> </w:t>
+      </w:r>
+      <w:r>
+        <w:t>a</w:t>
+      </w:r>
+      <w:r>
+        <w:t xml:space="preserve"> few </w:t>
+      </w:r>
+      <w:r>
+        <w:t>simple steps</w:t>
+      </w:r>
+      <w:r>
         <w:t>.</w:t>
       </w:r>
       <w:r>
-        <w:rPr>
-          <w:highlight w:val="green"/>
-        </w:rPr>
-        <w:t xml:space="preserve">I will be designed </w:t>
-      </w:r>
-      <w:r>
-        <w:rPr>
-          <w:highlight w:val="green"/>
-        </w:rPr>
-        <w:t>with accessibility in mind</w:t>
-      </w:r>
-      <w:r>
-        <w:rPr>
-          <w:highlight w:val="green"/>
-        </w:rPr>
-        <w:t>:</w:t>
-      </w:r>
-      <w:r>
-        <w:rPr>
-          <w:highlight w:val="green"/>
-        </w:rPr>
-        <w:t xml:space="preserve"> </w:t>
-      </w:r>
-      <w:r>
-        <w:rPr>
-          <w:highlight w:val="green"/>
-        </w:rPr>
-        <w:t>by emphasising</w:t>
-      </w:r>
-      <w:r>
-        <w:rPr>
-          <w:highlight w:val="green"/>
-        </w:rPr>
-        <w:t xml:space="preserve"> iconography over colour coding</w:t>
-      </w:r>
-      <w:r>
-        <w:rPr>
-          <w:highlight w:val="green"/>
-        </w:rPr>
-        <w:t xml:space="preserve"> </w:t>
-      </w:r>
-      <w:r>
-        <w:rPr>
-          <w:highlight w:val="green"/>
-        </w:rPr>
-        <w:t>– so we can</w:t>
-      </w:r>
-      <w:r>
-        <w:rPr>
-          <w:highlight w:val="green"/>
-        </w:rPr>
-        <w:t xml:space="preserve"> cater to those without full colour vision</w:t>
-      </w:r>
-      <w:r>
-        <w:rPr>
-          <w:highlight w:val="green"/>
-        </w:rPr>
-        <w:t>. We aim to</w:t>
-      </w:r>
-      <w:r>
-        <w:rPr>
-          <w:highlight w:val="green"/>
-        </w:rPr>
-        <w:t xml:space="preserve"> address this by implementing</w:t>
-      </w:r>
-      <w:r>
-        <w:rPr>
-          <w:highlight w:val="green"/>
-        </w:rPr>
-        <w:t xml:space="preserve"> distinct and recognisable symbols for every function and feature</w:t>
-      </w:r>
-      <w:r>
-        <w:rPr>
-          <w:highlight w:val="green"/>
-        </w:rPr>
-        <w:t>.</w:t>
-      </w:r>
-      <w:r>
-        <w:rPr>
-          <w:highlight w:val="green"/>
-        </w:rPr>
-        <w:t xml:space="preserve"> </w:t>
-      </w:r>
-      <w:r>
-        <w:rPr>
-          <w:highlight w:val="green"/>
-        </w:rPr>
-        <w:br/>
-      </w:r>
-      <w:r>
-        <w:rPr>
-          <w:highlight w:val="green"/>
-        </w:rPr>
-        <w:br/>
-      </w:r>
-      <w:r>
-        <w:rPr>
-          <w:highlight w:val="green"/>
-        </w:rPr>
-        <w:t xml:space="preserve">We are also aware </w:t>
-      </w:r>
-      <w:r>
-        <w:rPr>
-          <w:highlight w:val="green"/>
-        </w:rPr>
-        <w:t xml:space="preserve">of those </w:t>
-      </w:r>
-      <w:r>
-        <w:rPr>
-          <w:highlight w:val="green"/>
-        </w:rPr>
-        <w:t xml:space="preserve">with mobility issues </w:t>
-      </w:r>
-      <w:r>
-        <w:rPr>
-          <w:highlight w:val="green"/>
-        </w:rPr>
-        <w:t xml:space="preserve">and </w:t>
-      </w:r>
-      <w:r>
-        <w:rPr>
-          <w:highlight w:val="green"/>
-        </w:rPr>
-        <w:t>so the app’s navigator will be designed with an</w:t>
-      </w:r>
-      <w:r>
-        <w:rPr>
-          <w:highlight w:val="green"/>
-        </w:rPr>
-        <w:t xml:space="preserve"> optional </w:t>
-      </w:r>
-      <w:r>
-        <w:rPr>
-          <w:highlight w:val="green"/>
-        </w:rPr>
-        <w:t xml:space="preserve">accessibility </w:t>
-      </w:r>
-      <w:r>
-        <w:rPr>
-          <w:highlight w:val="green"/>
-        </w:rPr>
-        <w:t>mode</w:t>
-      </w:r>
-      <w:r>
-        <w:rPr>
-          <w:highlight w:val="green"/>
-        </w:rPr>
-        <w:t>,</w:t>
-      </w:r>
-      <w:r>
-        <w:rPr>
-          <w:highlight w:val="green"/>
-        </w:rPr>
-        <w:t xml:space="preserve"> </w:t>
-      </w:r>
-      <w:r>
-        <w:rPr>
-          <w:highlight w:val="green"/>
-        </w:rPr>
-        <w:t xml:space="preserve">that would prioritise lifts </w:t>
-      </w:r>
-      <w:r>
-        <w:rPr>
-          <w:highlight w:val="green"/>
-        </w:rPr>
-        <w:t xml:space="preserve">and ramps </w:t>
-      </w:r>
-      <w:r>
-        <w:rPr>
-          <w:highlight w:val="green"/>
-        </w:rPr>
-        <w:t>over stairs</w:t>
-      </w:r>
-      <w:r>
-        <w:rPr>
-          <w:highlight w:val="green"/>
-        </w:rPr>
-        <w:t>…</w:t>
-      </w:r>
-      <w:r>
-        <w:rPr>
-          <w:highlight w:val="green"/>
-        </w:rPr>
-        <w:t xml:space="preserve"> </w:t>
-      </w:r>
-      <w:r>
-        <w:rPr>
-          <w:highlight w:val="green"/>
-        </w:rPr>
-        <w:t>t</w:t>
-      </w:r>
-      <w:r>
-        <w:rPr>
-          <w:highlight w:val="green"/>
-        </w:rPr>
-        <w:t xml:space="preserve">his will all be </w:t>
-      </w:r>
-      <w:r>
-        <w:rPr>
-          <w:highlight w:val="green"/>
-        </w:rPr>
-        <w:t xml:space="preserve">done while </w:t>
-      </w:r>
-      <w:r>
-        <w:rPr>
-          <w:highlight w:val="green"/>
-        </w:rPr>
-        <w:t>allow</w:t>
-      </w:r>
-      <w:r>
-        <w:rPr>
-          <w:highlight w:val="green"/>
-        </w:rPr>
-        <w:t>ing</w:t>
-      </w:r>
-      <w:r>
-        <w:rPr>
-          <w:highlight w:val="green"/>
-        </w:rPr>
-        <w:t xml:space="preserve"> the user find their </w:t>
-      </w:r>
-      <w:r>
-        <w:rPr>
-          <w:highlight w:val="green"/>
-        </w:rPr>
-        <w:t>way with only</w:t>
-      </w:r>
-      <w:r>
-        <w:rPr>
-          <w:highlight w:val="green"/>
-        </w:rPr>
-        <w:t xml:space="preserve"> </w:t>
-      </w:r>
-      <w:r>
-        <w:rPr>
-          <w:highlight w:val="green"/>
-        </w:rPr>
-        <w:t>a</w:t>
-      </w:r>
-      <w:r>
-        <w:rPr>
-          <w:highlight w:val="green"/>
-        </w:rPr>
-        <w:t xml:space="preserve"> few </w:t>
-      </w:r>
-      <w:r>
-        <w:rPr>
-          <w:highlight w:val="green"/>
-        </w:rPr>
-        <w:t>simple steps</w:t>
-      </w:r>
-      <w:r>
-        <w:rPr>
-          <w:highlight w:val="green"/>
-        </w:rPr>
-        <w:t>.</w:t>
-      </w:r>
-      <w:r>
-        <w:rPr>
-          <w:highlight w:val="green"/>
-        </w:rPr>
-        <w:t xml:space="preserve"> </w:t>
-      </w:r>
-      <w:r>
-        <w:rPr>
-          <w:highlight w:val="green"/>
-        </w:rPr>
+        <w:t xml:space="preserve"> </w:t>
+      </w:r>
+      <w:r>
         <w:t>An</w:t>
       </w:r>
       <w:r>
-        <w:rPr>
-          <w:highlight w:val="green"/>
-        </w:rPr>
         <w:t>d</w:t>
       </w:r>
       <w:r>
-        <w:rPr>
-          <w:highlight w:val="green"/>
-        </w:rPr>
         <w:t xml:space="preserve"> I have been advised to tell you that </w:t>
       </w:r>
       <w:r>
-        <w:rPr>
-          <w:highlight w:val="green"/>
-        </w:rPr>
-        <w:t xml:space="preserve">it will look pretty </w:t>
+        <w:t>the app</w:t>
+      </w:r>
+      <w:r>
+        <w:t xml:space="preserve"> will look pretty </w:t>
       </w:r>
       <w:r>
         <w:rPr>
           <w:rFonts w:ascii="Segoe UI Emoji" w:eastAsia="Segoe UI Emoji" w:hAnsi="Segoe UI Emoji" w:cs="Segoe UI Emoji"/>
-          <w:highlight w:val="green"/>
         </w:rPr>
-        <w:t>😊</w:t>
+        <w:t>😉</w:t>
       </w:r>
     </w:p>
     <w:p>
@@ -775,13 +456,11 @@
         <w:pStyle w:val="ListParagraph"/>
         <w:rPr>
           <w:b/>
-          <w:highlight w:val="lightGray"/>
         </w:rPr>
       </w:pPr>
       <w:r>
         <w:rPr>
           <w:b/>
-          <w:highlight w:val="lightGray"/>
         </w:rPr>
         <w:t>Thamir</w:t>
       </w:r>
@@ -793,160 +472,91 @@
           <w:ilvl w:val="0"/>
           <w:numId w:val="2"/>
         </w:numPr>
-        <w:rPr>
-          <w:highlight w:val="lightGray"/>
-        </w:rPr>
-      </w:pPr>
-      <w:r>
-        <w:rPr>
-          <w:highlight w:val="lightGray"/>
-        </w:rPr>
+      </w:pPr>
+      <w:r>
         <w:t>We</w:t>
       </w:r>
       <w:r>
-        <w:rPr>
-          <w:highlight w:val="lightGray"/>
-        </w:rPr>
         <w:t xml:space="preserve"> created different aliases to visualise the difficulties that potential users may face.           Each alias was created with different scenarios in mind. </w:t>
       </w:r>
       <w:r>
-        <w:rPr>
-          <w:highlight w:val="lightGray"/>
-        </w:rPr>
         <w:t>Which</w:t>
       </w:r>
       <w:r>
-        <w:rPr>
-          <w:highlight w:val="lightGray"/>
-        </w:rPr>
         <w:t xml:space="preserve"> influenced how we designed the questioner. </w:t>
       </w:r>
       <w:r>
-        <w:rPr>
-          <w:highlight w:val="lightGray"/>
-        </w:rPr>
         <w:t>We also included the prototype so we could get feedback on the current design.</w:t>
       </w:r>
-    </w:p>
-    <w:p>
-      <w:pPr>
-        <w:pStyle w:val="ListParagraph"/>
-        <w:rPr>
-          <w:highlight w:val="lightGray"/>
-        </w:rPr>
-      </w:pPr>
-      <w:r>
-        <w:rPr>
-          <w:highlight w:val="lightGray"/>
-        </w:rPr>
+      <w:r>
+        <w:br/>
+      </w:r>
+    </w:p>
+    <w:p>
+      <w:pPr>
+        <w:pStyle w:val="ListParagraph"/>
+      </w:pPr>
+      <w:r>
         <w:t>The questionnaire was mostly aimed at students with the intention of verifying the target audience, how they navigated the university and any potential competitors in the market.</w:t>
       </w:r>
       <w:r>
-        <w:rPr>
-          <w:highlight w:val="lightGray"/>
-        </w:rPr>
         <w:t xml:space="preserve"> The research conducted included an online questionnaire and field research.</w:t>
       </w:r>
       <w:r>
-        <w:rPr>
-          <w:highlight w:val="lightGray"/>
-        </w:rPr>
-        <w:t xml:space="preserve"> </w:t>
-      </w:r>
-    </w:p>
-    <w:p>
-      <w:pPr>
-        <w:pStyle w:val="ListParagraph"/>
-        <w:rPr>
-          <w:highlight w:val="lightGray"/>
-        </w:rPr>
-      </w:pPr>
-      <w:r>
-        <w:rPr>
-          <w:highlight w:val="lightGray"/>
-        </w:rPr>
+        <w:t xml:space="preserve"> </w:t>
+      </w:r>
+    </w:p>
+    <w:p>
+      <w:pPr>
+        <w:pStyle w:val="ListParagraph"/>
+      </w:pPr>
+      <w:r>
         <w:t>So what did we find?</w:t>
       </w:r>
     </w:p>
     <w:p>
       <w:pPr>
         <w:pStyle w:val="ListParagraph"/>
-        <w:rPr>
-          <w:highlight w:val="lightGray"/>
-        </w:rPr>
-      </w:pPr>
-    </w:p>
-    <w:p>
-      <w:pPr>
-        <w:pStyle w:val="ListParagraph"/>
-        <w:rPr>
-          <w:highlight w:val="lightGray"/>
-        </w:rPr>
-      </w:pPr>
-      <w:r>
-        <w:rPr>
-          <w:highlight w:val="lightGray"/>
-        </w:rPr>
+      </w:pPr>
+    </w:p>
+    <w:p>
+      <w:pPr>
+        <w:pStyle w:val="ListParagraph"/>
+      </w:pPr>
+      <w:r>
         <w:t xml:space="preserve">Well </w:t>
       </w:r>
       <w:r>
-        <w:rPr>
-          <w:highlight w:val="lightGray"/>
-        </w:rPr>
         <w:t>over 90% of students have experience</w:t>
       </w:r>
       <w:r>
-        <w:rPr>
-          <w:highlight w:val="lightGray"/>
-        </w:rPr>
         <w:t>d difficulty navigating the campus.</w:t>
       </w:r>
     </w:p>
     <w:p>
       <w:pPr>
         <w:pStyle w:val="ListParagraph"/>
-        <w:rPr>
-          <w:highlight w:val="lightGray"/>
-        </w:rPr>
-      </w:pPr>
-      <w:r>
-        <w:rPr>
-          <w:highlight w:val="lightGray"/>
-        </w:rPr>
+      </w:pPr>
+      <w:r>
         <w:t>Over 80% experienced this in their first year.</w:t>
       </w:r>
     </w:p>
     <w:p>
       <w:pPr>
         <w:pStyle w:val="ListParagraph"/>
-        <w:rPr>
-          <w:highlight w:val="lightGray"/>
-        </w:rPr>
-      </w:pPr>
-      <w:r>
-        <w:rPr>
-          <w:highlight w:val="lightGray"/>
-        </w:rPr>
+      </w:pPr>
+      <w:r>
         <w:t>We found out that there are no other navigation applications for this campus.</w:t>
       </w:r>
     </w:p>
     <w:p>
       <w:pPr>
         <w:pStyle w:val="ListParagraph"/>
-        <w:rPr>
-          <w:highlight w:val="lightGray"/>
-        </w:rPr>
-      </w:pPr>
-      <w:r>
-        <w:rPr>
-          <w:highlight w:val="lightGray"/>
-        </w:rPr>
+      </w:pPr>
+      <w:r>
         <w:t>Every</w:t>
       </w:r>
       <w:r>
-        <w:rPr>
-          <w:highlight w:val="lightGray"/>
-        </w:rPr>
         <w:t xml:space="preserve"> participant stated they would use the app.</w:t>
       </w:r>
     </w:p>
@@ -955,22 +565,13 @@
         <w:pStyle w:val="ListParagraph"/>
       </w:pPr>
       <w:r>
-        <w:rPr>
-          <w:highlight w:val="lightGray"/>
-        </w:rPr>
         <w:lastRenderedPageBreak/>
         <w:t>To emphases the extent of the demand</w:t>
       </w:r>
       <w:r>
-        <w:rPr>
-          <w:highlight w:val="lightGray"/>
-        </w:rPr>
         <w:t>,</w:t>
       </w:r>
       <w:r>
-        <w:rPr>
-          <w:highlight w:val="lightGray"/>
-        </w:rPr>
         <w:t xml:space="preserve"> during the development of our survey two visitors back to back came and asked for directions.</w:t>
       </w:r>
     </w:p>
@@ -986,347 +587,189 @@
           <w:ilvl w:val="0"/>
           <w:numId w:val="2"/>
         </w:numPr>
-        <w:rPr>
-          <w:color w:val="C00000"/>
-        </w:rPr>
       </w:pPr>
       <w:r>
         <w:rPr>
           <w:b/>
-          <w:color w:val="C00000"/>
         </w:rPr>
         <w:t>Behz</w:t>
       </w:r>
       <w:r>
-        <w:rPr>
-          <w:color w:val="C00000"/>
-        </w:rPr>
         <w:br/>
       </w:r>
       <w:r>
-        <w:rPr>
-          <w:color w:val="C00000"/>
-        </w:rPr>
         <w:t>In order to develop our</w:t>
       </w:r>
       <w:r>
-        <w:rPr>
-          <w:color w:val="C00000"/>
-        </w:rPr>
         <w:t xml:space="preserve"> app in a </w:t>
       </w:r>
       <w:r>
-        <w:rPr>
-          <w:color w:val="C00000"/>
-        </w:rPr>
         <w:t>practical manne</w:t>
       </w:r>
       <w:r>
-        <w:rPr>
-          <w:color w:val="C00000"/>
-        </w:rPr>
         <w:t xml:space="preserve">r, </w:t>
       </w:r>
       <w:r>
-        <w:rPr>
-          <w:color w:val="C00000"/>
-        </w:rPr>
         <w:t>we are using the following development techniques.</w:t>
       </w:r>
-    </w:p>
-    <w:p>
-      <w:pPr>
-        <w:pStyle w:val="ListParagraph"/>
-        <w:rPr>
-          <w:color w:val="C00000"/>
-        </w:rPr>
-      </w:pPr>
-      <w:r>
-        <w:rPr>
-          <w:color w:val="C00000"/>
-        </w:rPr>
+      <w:r>
+        <w:t xml:space="preserve"> </w:t>
+      </w:r>
+      <w:r>
         <w:t>Every week we carry out a small group meeting to discuss the progress of various aspects of our project.</w:t>
       </w:r>
     </w:p>
     <w:p>
       <w:pPr>
         <w:pStyle w:val="ListParagraph"/>
-        <w:rPr>
-          <w:color w:val="C00000"/>
-        </w:rPr>
-      </w:pPr>
-      <w:r>
-        <w:rPr>
-          <w:color w:val="C00000"/>
-        </w:rPr>
+      </w:pPr>
+      <w:r>
+        <w:br/>
+      </w:r>
+      <w:r>
         <w:t xml:space="preserve">We also conduct a meeting with our </w:t>
       </w:r>
       <w:r>
-        <w:rPr>
-          <w:color w:val="C00000"/>
-        </w:rPr>
         <w:t>supervisor</w:t>
       </w:r>
       <w:r>
-        <w:rPr>
-          <w:color w:val="C00000"/>
-        </w:rPr>
         <w:t xml:space="preserve"> once </w:t>
       </w:r>
       <w:r>
-        <w:rPr>
-          <w:color w:val="C00000"/>
-        </w:rPr>
         <w:t>every</w:t>
       </w:r>
       <w:r>
-        <w:rPr>
-          <w:color w:val="C00000"/>
-        </w:rPr>
         <w:t xml:space="preserve"> week or two.</w:t>
       </w:r>
       <w:r>
-        <w:rPr>
-          <w:color w:val="C00000"/>
-        </w:rPr>
         <w:t xml:space="preserve"> This</w:t>
       </w:r>
       <w:r>
-        <w:rPr>
-          <w:color w:val="C00000"/>
-        </w:rPr>
         <w:t xml:space="preserve"> for </w:t>
       </w:r>
       <w:r>
-        <w:rPr>
-          <w:color w:val="C00000"/>
-        </w:rPr>
         <w:t>const</w:t>
       </w:r>
       <w:r>
-        <w:rPr>
-          <w:color w:val="C00000"/>
-        </w:rPr>
         <w:t xml:space="preserve">ructive criticism and guidance. </w:t>
       </w:r>
       <w:r>
-        <w:rPr>
-          <w:color w:val="C00000"/>
-        </w:rPr>
         <w:t>Internal communication was handled</w:t>
       </w:r>
       <w:r>
-        <w:rPr>
-          <w:color w:val="C00000"/>
-        </w:rPr>
-        <w:t xml:space="preserve"> </w:t>
-      </w:r>
-      <w:r>
-        <w:rPr>
-          <w:color w:val="C00000"/>
-        </w:rPr>
+        <w:t xml:space="preserve"> </w:t>
+      </w:r>
+      <w:r>
         <w:t>through WhatsApp</w:t>
       </w:r>
       <w:r>
-        <w:rPr>
-          <w:color w:val="C00000"/>
-        </w:rPr>
         <w:t xml:space="preserve">. </w:t>
       </w:r>
-    </w:p>
-    <w:p>
-      <w:pPr>
-        <w:pStyle w:val="ListParagraph"/>
-        <w:rPr>
-          <w:color w:val="C00000"/>
-        </w:rPr>
-      </w:pPr>
-      <w:r>
-        <w:rPr>
-          <w:color w:val="C00000"/>
-        </w:rPr>
-        <w:t>We user emails to get in touch with different departments and our supervisor.</w:t>
-      </w:r>
-    </w:p>
-    <w:p>
-      <w:pPr>
-        <w:pStyle w:val="ListParagraph"/>
-        <w:rPr>
-          <w:color w:val="C00000"/>
-        </w:rPr>
-      </w:pPr>
-      <w:r>
-        <w:rPr>
-          <w:color w:val="C00000"/>
-        </w:rPr>
+      <w:r>
+        <w:br/>
+      </w:r>
+      <w:r>
+        <w:t>We use</w:t>
+      </w:r>
+      <w:r>
+        <w:t>d</w:t>
+      </w:r>
+      <w:r>
+        <w:t xml:space="preserve"> emails to get in touch with different departments and our supervisor.</w:t>
+      </w:r>
+    </w:p>
+    <w:p>
+      <w:pPr>
+        <w:pStyle w:val="ListParagraph"/>
+      </w:pPr>
+      <w:r>
         <w:t xml:space="preserve">Through the meeting </w:t>
       </w:r>
       <w:r>
-        <w:rPr>
-          <w:color w:val="C00000"/>
-        </w:rPr>
         <w:t xml:space="preserve">we </w:t>
       </w:r>
       <w:r>
-        <w:rPr>
-          <w:color w:val="C00000"/>
-        </w:rPr>
         <w:t>created</w:t>
       </w:r>
       <w:r>
-        <w:rPr>
-          <w:color w:val="C00000"/>
-        </w:rPr>
-        <w:t xml:space="preserve"> </w:t>
-      </w:r>
-      <w:r>
-        <w:rPr>
-          <w:color w:val="C00000"/>
-        </w:rPr>
+        <w:t xml:space="preserve"> </w:t>
+      </w:r>
+      <w:r>
         <w:t>a l</w:t>
       </w:r>
       <w:r>
-        <w:rPr>
-          <w:color w:val="C00000"/>
-        </w:rPr>
         <w:t>ist off milestones to complete by specific deadlines.</w:t>
       </w:r>
     </w:p>
     <w:p>
       <w:pPr>
         <w:pStyle w:val="ListParagraph"/>
-        <w:rPr>
-          <w:color w:val="C00000"/>
-        </w:rPr>
-      </w:pPr>
-      <w:r>
-        <w:rPr>
-          <w:color w:val="C00000"/>
-        </w:rPr>
+      </w:pPr>
+      <w:r>
         <w:t xml:space="preserve">These milestones where then split into manageable </w:t>
       </w:r>
       <w:r>
-        <w:rPr>
-          <w:color w:val="C00000"/>
-        </w:rPr>
         <w:t xml:space="preserve">goals and added to a </w:t>
       </w:r>
       <w:r>
-        <w:rPr>
-          <w:color w:val="C00000"/>
-        </w:rPr>
         <w:t>Gantt</w:t>
       </w:r>
       <w:r>
-        <w:rPr>
-          <w:color w:val="C00000"/>
-        </w:rPr>
         <w:t xml:space="preserve"> chart.</w:t>
       </w:r>
       <w:r>
-        <w:rPr>
-          <w:color w:val="C00000"/>
-        </w:rPr>
         <w:t xml:space="preserve"> The </w:t>
       </w:r>
       <w:r>
-        <w:rPr>
-          <w:color w:val="C00000"/>
-        </w:rPr>
         <w:t>Gantt</w:t>
       </w:r>
       <w:r>
-        <w:rPr>
-          <w:color w:val="C00000"/>
-        </w:rPr>
         <w:t xml:space="preserve"> chart is regularly updated according to our progress.</w:t>
       </w:r>
     </w:p>
     <w:p>
       <w:pPr>
         <w:pStyle w:val="ListParagraph"/>
-        <w:rPr>
-          <w:color w:val="C00000"/>
-        </w:rPr>
-      </w:pPr>
-      <w:r>
-        <w:rPr>
-          <w:color w:val="C00000"/>
-        </w:rPr>
+      </w:pPr>
+      <w:r>
         <w:t>All</w:t>
       </w:r>
       <w:r>
-        <w:rPr>
-          <w:color w:val="C00000"/>
-        </w:rPr>
         <w:t xml:space="preserve"> our </w:t>
       </w:r>
       <w:r>
-        <w:rPr>
-          <w:color w:val="C00000"/>
-        </w:rPr>
         <w:t xml:space="preserve">work </w:t>
       </w:r>
       <w:r>
-        <w:rPr>
-          <w:color w:val="C00000"/>
-        </w:rPr>
         <w:t xml:space="preserve">is saved to </w:t>
       </w:r>
       <w:r>
-        <w:rPr>
-          <w:color w:val="C00000"/>
-        </w:rPr>
         <w:t>GitHub</w:t>
       </w:r>
       <w:r>
-        <w:rPr>
-          <w:color w:val="C00000"/>
-        </w:rPr>
         <w:t xml:space="preserve"> so we can manage version control and have </w:t>
       </w:r>
       <w:r>
-        <w:rPr>
-          <w:color w:val="C00000"/>
-        </w:rPr>
         <w:t>an</w:t>
       </w:r>
       <w:r>
-        <w:rPr>
-          <w:color w:val="C00000"/>
-        </w:rPr>
         <w:t xml:space="preserve"> accessible repository for all members</w:t>
       </w:r>
       <w:r>
-        <w:rPr>
-          <w:color w:val="C00000"/>
-        </w:rPr>
         <w:t>.</w:t>
       </w:r>
     </w:p>
     <w:p>
       <w:pPr>
         <w:pStyle w:val="ListParagraph"/>
-        <w:rPr>
-          <w:color w:val="C00000"/>
-        </w:rPr>
-      </w:pPr>
-      <w:r>
-        <w:rPr>
-          <w:color w:val="C00000"/>
-        </w:rPr>
+      </w:pPr>
+      <w:r>
         <w:t xml:space="preserve">This was done </w:t>
       </w:r>
       <w:r>
-        <w:rPr>
-          <w:color w:val="C00000"/>
-        </w:rPr>
         <w:t>to</w:t>
       </w:r>
       <w:r>
-        <w:rPr>
-          <w:color w:val="C00000"/>
-        </w:rPr>
         <w:t xml:space="preserve"> optimise development flexibility.</w:t>
       </w:r>
     </w:p>
@@ -1334,19 +777,19 @@
       <w:pPr>
         <w:pStyle w:val="ListParagraph"/>
       </w:pPr>
+      <w:bookmarkStart w:id="0" w:name="_GoBack"/>
+      <w:bookmarkEnd w:id="0"/>
     </w:p>
     <w:p>
       <w:pPr>
         <w:pStyle w:val="ListParagraph"/>
         <w:rPr>
           <w:b/>
-          <w:highlight w:val="cyan"/>
         </w:rPr>
       </w:pPr>
       <w:r>
         <w:rPr>
           <w:b/>
-          <w:highlight w:val="cyan"/>
         </w:rPr>
         <w:t>Marcy</w:t>
       </w:r>
@@ -1358,46 +801,25 @@
           <w:ilvl w:val="0"/>
           <w:numId w:val="2"/>
         </w:numPr>
-        <w:rPr>
-          <w:highlight w:val="cyan"/>
-        </w:rPr>
-      </w:pPr>
-      <w:r>
-        <w:rPr>
-          <w:highlight w:val="cyan"/>
-        </w:rPr>
+      </w:pPr>
+      <w:r>
         <w:t>Create an extractor</w:t>
       </w:r>
       <w:r>
-        <w:rPr>
-          <w:highlight w:val="cyan"/>
-        </w:rPr>
         <w:t xml:space="preserve"> to change </w:t>
       </w:r>
       <w:r>
-        <w:rPr>
-          <w:highlight w:val="cyan"/>
-        </w:rPr>
         <w:t>the node maps</w:t>
       </w:r>
       <w:r>
-        <w:rPr>
-          <w:highlight w:val="cyan"/>
-        </w:rPr>
         <w:t xml:space="preserve"> into the implementation of A*.</w:t>
       </w:r>
     </w:p>
     <w:p>
       <w:pPr>
         <w:pStyle w:val="ListParagraph"/>
-        <w:rPr>
-          <w:highlight w:val="cyan"/>
-        </w:rPr>
-      </w:pPr>
-      <w:r>
-        <w:rPr>
-          <w:highlight w:val="cyan"/>
-        </w:rPr>
+      </w:pPr>
+      <w:r>
         <w:t>Additional research to find the most suitable data structures for our algorithms.</w:t>
       </w:r>
     </w:p>
@@ -1406,31 +828,16 @@
         <w:pStyle w:val="ListParagraph"/>
       </w:pPr>
       <w:r>
-        <w:rPr>
-          <w:highlight w:val="cyan"/>
-        </w:rPr>
         <w:t xml:space="preserve">based </w:t>
       </w:r>
       <w:r>
-        <w:rPr>
-          <w:highlight w:val="cyan"/>
-        </w:rPr>
         <w:t xml:space="preserve">off the research conducted </w:t>
       </w:r>
       <w:r>
-        <w:rPr>
-          <w:highlight w:val="cyan"/>
-        </w:rPr>
         <w:t>we will redesign the prototype and create a demo which will be given to a focus group.</w:t>
       </w:r>
       <w:r>
-        <w:rPr>
-          <w:highlight w:val="cyan"/>
-        </w:rPr>
-        <w:t xml:space="preserve"> This process will be repeated until</w:t>
-      </w:r>
-      <w:r>
-        <w:t xml:space="preserve"> </w:t>
+        <w:t xml:space="preserve"> This process will be repeated until </w:t>
       </w:r>
     </w:p>
     <w:p>

</xml_diff>

<commit_message>
Split my amendments into its own folder so it doesn't mess anyone else's updates
</commit_message>
<xml_diff>
--- a/Presentation/Presentation script.docx
+++ b/Presentation/Presentation script.docx
@@ -39,15 +39,7 @@
         <w:t>,</w:t>
       </w:r>
       <w:r>
-        <w:t xml:space="preserve"> </w:t>
-      </w:r>
-      <w:proofErr w:type="spellStart"/>
-      <w:r>
-        <w:t>Behz</w:t>
-      </w:r>
-      <w:proofErr w:type="spellEnd"/>
-      <w:r>
-        <w:t xml:space="preserve"> </w:t>
+        <w:t xml:space="preserve"> Behz </w:t>
       </w:r>
       <w:r>
         <w:t xml:space="preserve">– Project </w:t>
@@ -208,28 +200,28 @@
         <w:br/>
       </w:r>
       <w:r>
-        <w:t xml:space="preserve">As </w:t>
-      </w:r>
-      <w:proofErr w:type="spellStart"/>
-      <w:r>
-        <w:t>Eduroam</w:t>
-      </w:r>
-      <w:proofErr w:type="spellEnd"/>
-      <w:r>
-        <w:t xml:space="preserve"> is</w:t>
+        <w:t>As Eduroam is</w:t>
       </w:r>
       <w:r>
         <w:t xml:space="preserve"> </w:t>
       </w:r>
       <w:r>
-        <w:t xml:space="preserve">generally </w:t>
-      </w:r>
-      <w:r>
-        <w:t xml:space="preserve">considered </w:t>
-      </w:r>
-      <w:r>
-        <w:t>unreliable</w:t>
-      </w:r>
+        <w:t>generally unreliable</w:t>
+      </w:r>
+      <w:r>
+        <w:t xml:space="preserve"> when you</w:t>
+      </w:r>
+      <w:r>
+        <w:t>’</w:t>
+      </w:r>
+      <w:r>
+        <w:t xml:space="preserve">re </w:t>
+      </w:r>
+      <w:r>
+        <w:t>moving</w:t>
+      </w:r>
+      <w:bookmarkStart w:id="0" w:name="_GoBack"/>
+      <w:bookmarkEnd w:id="0"/>
       <w:r>
         <w:t xml:space="preserve">, </w:t>
       </w:r>
@@ -777,8 +769,6 @@
       <w:pPr>
         <w:pStyle w:val="ListParagraph"/>
       </w:pPr>
-      <w:bookmarkStart w:id="0" w:name="_GoBack"/>
-      <w:bookmarkEnd w:id="0"/>
     </w:p>
     <w:p>
       <w:pPr>

</xml_diff>